<commit_message>
fixBugs: now can input empty String Fx, Fy, Fz, lx, ly, lz; can input xmax, ymax with dots
</commit_message>
<xml_diff>
--- a/src/main/resources/templates/template_weld.docx
+++ b/src/main/resources/templates/template_weld.docx
@@ -661,7 +661,23 @@
           <w:sz w:val="28"/>
           <w:szCs w:val="28"/>
         </w:rPr>
-        <w:t>: ${</w:t>
+        <w:t>:</w:t>
+      </w:r>
+      <w:r>
+        <w:rPr>
+          <w:rFonts w:ascii="Times New Roman" w:hAnsi="Times New Roman" w:cs="Times New Roman"/>
+          <w:sz w:val="28"/>
+          <w:szCs w:val="28"/>
+        </w:rPr>
+        <w:t xml:space="preserve">  </w:t>
+      </w:r>
+      <w:r>
+        <w:rPr>
+          <w:rFonts w:ascii="Times New Roman" w:hAnsi="Times New Roman" w:cs="Times New Roman"/>
+          <w:sz w:val="28"/>
+          <w:szCs w:val="28"/>
+        </w:rPr>
+        <w:t>${</w:t>
       </w:r>
       <w:proofErr w:type="spellStart"/>
       <w:r>
@@ -5806,6 +5822,7 @@
         </w:rPr>
         <w:t>${</w:t>
       </w:r>
+      <w:proofErr w:type="spellStart"/>
       <w:r>
         <w:rPr>
           <w:rFonts w:ascii="Times New Roman" w:hAnsi="Times New Roman" w:cs="Times New Roman"/>
@@ -5815,6 +5832,7 @@
         </w:rPr>
         <w:t>yieldStress</w:t>
       </w:r>
+      <w:proofErr w:type="spellEnd"/>
       <w:r>
         <w:rPr>
           <w:rFonts w:ascii="Times New Roman" w:hAnsi="Times New Roman" w:cs="Times New Roman"/>
@@ -6883,7 +6901,7 @@
 </file>
 
 <file path=customXml/itemProps1.xml><?xml version="1.0" encoding="utf-8"?>
-<ds:datastoreItem xmlns:ds="http://schemas.openxmlformats.org/officeDocument/2006/customXml" ds:itemID="{DC70E44E-1094-41BD-9485-D690B80EE1D1}">
+<ds:datastoreItem xmlns:ds="http://schemas.openxmlformats.org/officeDocument/2006/customXml" ds:itemID="{FC853764-11D2-4E48-8C9B-D1B4056D7692}">
   <ds:schemaRefs>
     <ds:schemaRef ds:uri="http://schemas.openxmlformats.org/officeDocument/2006/bibliography"/>
   </ds:schemaRefs>

</xml_diff>